<commit_message>
add doc for free flight part
</commit_message>
<xml_diff>
--- a/Documentation/Général/Presentation_general_du_projet.docx
+++ b/Documentation/Général/Presentation_general_du_projet.docx
@@ -9,10 +9,10 @@
     </w:p>
     <w:p>
       <w:r>
-        <w:t xml:space="preserve">0  </w:t>
-      </w:r>
-      <w:r>
-        <w:t>Prérequis :</w:t>
+        <w:t>0 Prérequis</w:t>
+      </w:r>
+      <w:r>
+        <w:t> :</w:t>
       </w:r>
     </w:p>
     <w:p>
@@ -29,8 +29,13 @@
         </w:numPr>
       </w:pPr>
       <w:r>
-        <w:t>Un ordinateur avec MacOS</w:t>
-      </w:r>
+        <w:t xml:space="preserve">Un ordinateur avec </w:t>
+      </w:r>
+      <w:proofErr w:type="spellStart"/>
+      <w:r>
+        <w:t>MacOS</w:t>
+      </w:r>
+      <w:proofErr w:type="spellEnd"/>
     </w:p>
     <w:p>
       <w:pPr>
@@ -40,9 +45,11 @@
           <w:numId w:val="8"/>
         </w:numPr>
       </w:pPr>
+      <w:proofErr w:type="spellStart"/>
       <w:r>
         <w:t>xCode</w:t>
       </w:r>
+      <w:proofErr w:type="spellEnd"/>
     </w:p>
     <w:p>
       <w:pPr>
@@ -53,7 +60,15 @@
         </w:numPr>
       </w:pPr>
       <w:r>
-        <w:t>Un drone Parrot bepob 2</w:t>
+        <w:t xml:space="preserve">Un drone Parrot </w:t>
+      </w:r>
+      <w:proofErr w:type="spellStart"/>
+      <w:r>
+        <w:t>bepob</w:t>
+      </w:r>
+      <w:proofErr w:type="spellEnd"/>
+      <w:r>
+        <w:t xml:space="preserve"> 2</w:t>
       </w:r>
     </w:p>
     <w:p>
@@ -65,8 +80,13 @@
         </w:numPr>
       </w:pPr>
       <w:r>
-        <w:t>Cloner le repository github</w:t>
-      </w:r>
+        <w:t xml:space="preserve">Cloner le repository </w:t>
+      </w:r>
+      <w:proofErr w:type="spellStart"/>
+      <w:r>
+        <w:t>github</w:t>
+      </w:r>
+      <w:proofErr w:type="spellEnd"/>
     </w:p>
     <w:p>
       <w:pPr>
@@ -104,7 +124,21 @@
     </w:p>
     <w:p>
       <w:r>
-        <w:t>Le but de l’application droneProgrammer est de pouvoir piloter un drone bepop2 de la marque Parrot.</w:t>
+        <w:t xml:space="preserve">Le but de l’application </w:t>
+      </w:r>
+      <w:proofErr w:type="spellStart"/>
+      <w:r>
+        <w:t>droneProgrammer</w:t>
+      </w:r>
+      <w:proofErr w:type="spellEnd"/>
+      <w:r>
+        <w:t xml:space="preserve"> est de pouvoir piloter un drone be</w:t>
+      </w:r>
+      <w:r>
+        <w:t>b</w:t>
+      </w:r>
+      <w:r>
+        <w:t>op2 de la marque Parrot.</w:t>
       </w:r>
     </w:p>
     <w:p>
@@ -164,7 +198,10 @@
     </w:p>
     <w:p>
       <w:r>
-        <w:t>2  Fonctionnement globale de l’application</w:t>
+        <w:t>2 Fonctionnement</w:t>
+      </w:r>
+      <w:r>
+        <w:t xml:space="preserve"> globale de l’application</w:t>
       </w:r>
       <w:r>
         <w:t> :</w:t>
@@ -218,7 +255,7 @@
         <w:t>« Gestionnaire »</w:t>
       </w:r>
       <w:r>
-        <w:t xml:space="preserve"> Depuis ce gestionnaire on a une liste de plan de vol sauvegardé. Lorsqu’on choisit choisit un plan de vol on arrive directement au mode créateur avec ce plan de vol</w:t>
+        <w:t xml:space="preserve"> Depuis ce gestionnaire on a une liste de plan de vol sauvegardé. Lorsqu’on choisit un plan de vol on arrive directement au mode créateur avec ce plan de vol</w:t>
       </w:r>
     </w:p>
     <w:p>
@@ -338,7 +375,15 @@
         <w:ind w:left="1785"/>
       </w:pPr>
       <w:r>
-        <w:t>Il également possible d’ajouter des obstacles qui sont représentée en coordonnées x,y et z</w:t>
+        <w:t xml:space="preserve">Il également possible d’ajouter des obstacles qui sont représentée en coordonnées </w:t>
+      </w:r>
+      <w:proofErr w:type="spellStart"/>
+      <w:r>
+        <w:t>x,y</w:t>
+      </w:r>
+      <w:proofErr w:type="spellEnd"/>
+      <w:r>
+        <w:t xml:space="preserve"> et z</w:t>
       </w:r>
       <w:r>
         <w:t xml:space="preserve">, de même que des objectifs à placer. </w:t>
@@ -386,8 +431,13 @@
           <w:numId w:val="7"/>
         </w:numPr>
       </w:pPr>
-      <w:r>
-        <w:t>Json -&gt; Encodage des plans de vols</w:t>
+      <w:proofErr w:type="spellStart"/>
+      <w:r>
+        <w:t>Json</w:t>
+      </w:r>
+      <w:proofErr w:type="spellEnd"/>
+      <w:r>
+        <w:t xml:space="preserve"> -&gt; Encodage des plans de vols</w:t>
       </w:r>
     </w:p>
     <w:p>
@@ -398,8 +448,13 @@
           <w:numId w:val="7"/>
         </w:numPr>
       </w:pPr>
-      <w:r>
-        <w:t>SceneKit -&gt; Librairie 3D pour la simulation</w:t>
+      <w:proofErr w:type="spellStart"/>
+      <w:r>
+        <w:t>SceneKit</w:t>
+      </w:r>
+      <w:proofErr w:type="spellEnd"/>
+      <w:r>
+        <w:t xml:space="preserve"> -&gt; Librairie 3D pour la simulation</w:t>
       </w:r>
     </w:p>
     <w:p>
@@ -413,6 +468,7 @@
       <w:r>
         <w:t xml:space="preserve">Objective-C -&gt; Langage de programmation pour les </w:t>
       </w:r>
+      <w:proofErr w:type="spellStart"/>
       <w:r>
         <w:rPr>
           <w:i/>
@@ -420,6 +476,7 @@
         </w:rPr>
         <w:t>samples</w:t>
       </w:r>
+      <w:proofErr w:type="spellEnd"/>
       <w:r>
         <w:t xml:space="preserve"> du drone.</w:t>
       </w:r>
@@ -431,6 +488,7 @@
       <w:r>
         <w:t xml:space="preserve">Il est conseillé d’avoir de bonnes connaissances dans les trois premières technologies, la dernière n’est que peu utilisée. Cependant, pour aller plus loin, il est possible d’utiliser directement l’API du drone, qui est écrite en objective-C et qui permet d’aller plus loin que les </w:t>
       </w:r>
+      <w:proofErr w:type="spellStart"/>
       <w:r>
         <w:rPr>
           <w:i/>
@@ -438,13 +496,17 @@
         </w:rPr>
         <w:t>samples</w:t>
       </w:r>
+      <w:proofErr w:type="spellEnd"/>
       <w:r>
         <w:t>.</w:t>
       </w:r>
     </w:p>
     <w:p>
       <w:r>
-        <w:t>4  Liens divers :</w:t>
+        <w:t>4 Liens</w:t>
+      </w:r>
+      <w:r>
+        <w:t xml:space="preserve"> divers :</w:t>
       </w:r>
     </w:p>
     <w:p>
@@ -460,7 +522,21 @@
           <w:rPr>
             <w:rStyle w:val="Lienhypertexte"/>
           </w:rPr>
-          <w:t>Documentation librairire bebop 2</w:t>
+          <w:t xml:space="preserve">Documentation </w:t>
+        </w:r>
+        <w:proofErr w:type="spellStart"/>
+        <w:r>
+          <w:rPr>
+            <w:rStyle w:val="Lienhypertexte"/>
+          </w:rPr>
+          <w:t>librairire</w:t>
+        </w:r>
+        <w:proofErr w:type="spellEnd"/>
+        <w:r>
+          <w:rPr>
+            <w:rStyle w:val="Lienhypertexte"/>
+          </w:rPr>
+          <w:t xml:space="preserve"> bebop 2</w:t>
         </w:r>
       </w:hyperlink>
     </w:p>
@@ -477,24 +553,40 @@
           <w:rPr>
             <w:rStyle w:val="Lienhypertexte"/>
           </w:rPr>
-          <w:t>Utilisation des samples</w:t>
+          <w:t xml:space="preserve">Utilisation des </w:t>
         </w:r>
-      </w:hyperlink>
-    </w:p>
-    <w:p>
-      <w:pPr>
-        <w:pStyle w:val="Paragraphedeliste"/>
-        <w:numPr>
-          <w:ilvl w:val="0"/>
-          <w:numId w:val="9"/>
-        </w:numPr>
-      </w:pPr>
-      <w:hyperlink r:id="rId8" w:history="1">
+        <w:proofErr w:type="spellStart"/>
         <w:r>
           <w:rPr>
             <w:rStyle w:val="Lienhypertexte"/>
           </w:rPr>
-          <w:t>Json documentation</w:t>
+          <w:t>samples</w:t>
+        </w:r>
+        <w:proofErr w:type="spellEnd"/>
+      </w:hyperlink>
+    </w:p>
+    <w:p>
+      <w:pPr>
+        <w:pStyle w:val="Paragraphedeliste"/>
+        <w:numPr>
+          <w:ilvl w:val="0"/>
+          <w:numId w:val="9"/>
+        </w:numPr>
+      </w:pPr>
+      <w:hyperlink r:id="rId8" w:history="1">
+        <w:proofErr w:type="spellStart"/>
+        <w:r>
+          <w:rPr>
+            <w:rStyle w:val="Lienhypertexte"/>
+          </w:rPr>
+          <w:t>Json</w:t>
+        </w:r>
+        <w:proofErr w:type="spellEnd"/>
+        <w:r>
+          <w:rPr>
+            <w:rStyle w:val="Lienhypertexte"/>
+          </w:rPr>
+          <w:t xml:space="preserve"> documentation</w:t>
         </w:r>
       </w:hyperlink>
     </w:p>
@@ -524,11 +616,19 @@
         </w:numPr>
       </w:pPr>
       <w:hyperlink r:id="rId10" w:history="1">
+        <w:proofErr w:type="spellStart"/>
         <w:r>
           <w:rPr>
             <w:rStyle w:val="Lienhypertexte"/>
           </w:rPr>
-          <w:t>SceneKit documentation</w:t>
+          <w:t>SceneKit</w:t>
+        </w:r>
+        <w:proofErr w:type="spellEnd"/>
+        <w:r>
+          <w:rPr>
+            <w:rStyle w:val="Lienhypertexte"/>
+          </w:rPr>
+          <w:t xml:space="preserve"> documentation</w:t>
         </w:r>
       </w:hyperlink>
     </w:p>
@@ -543,11 +643,19 @@
           <w:lang w:val="de-CH"/>
         </w:rPr>
       </w:pPr>
+      <w:proofErr w:type="spellStart"/>
       <w:r>
         <w:rPr>
           <w:lang w:val="de-CH"/>
         </w:rPr>
-        <w:t xml:space="preserve">Professeur : Didier Buchs, </w:t>
+        <w:t>Professeur</w:t>
+      </w:r>
+      <w:proofErr w:type="spellEnd"/>
+      <w:r>
+        <w:rPr>
+          <w:lang w:val="de-CH"/>
+        </w:rPr>
+        <w:t xml:space="preserve"> : Didier Buchs, </w:t>
       </w:r>
       <w:hyperlink r:id="rId11" w:history="1">
         <w:r>
@@ -573,7 +681,15 @@
         <w:t xml:space="preserve"> </w:t>
       </w:r>
       <w:r>
-        <w:t xml:space="preserve">Damien Morard, </w:t>
+        <w:t xml:space="preserve">Damien </w:t>
+      </w:r>
+      <w:proofErr w:type="spellStart"/>
+      <w:r>
+        <w:t>Morard</w:t>
+      </w:r>
+      <w:proofErr w:type="spellEnd"/>
+      <w:r>
+        <w:t xml:space="preserve">, </w:t>
       </w:r>
       <w:hyperlink r:id="rId12" w:history="1">
         <w:r>
@@ -593,7 +709,15 @@
         <w:t xml:space="preserve">  </w:t>
       </w:r>
       <w:r>
-        <w:t xml:space="preserve">Dimitri Raccordon, </w:t>
+        <w:t xml:space="preserve">Dimitri </w:t>
+      </w:r>
+      <w:proofErr w:type="spellStart"/>
+      <w:r>
+        <w:t>Raccordon</w:t>
+      </w:r>
+      <w:proofErr w:type="spellEnd"/>
+      <w:r>
+        <w:t xml:space="preserve">, </w:t>
       </w:r>
       <w:hyperlink r:id="rId13" w:history="1">
         <w:r>
@@ -633,7 +757,15 @@
         <w:tab/>
       </w:r>
       <w:r>
-        <w:t xml:space="preserve">      Deniz Sungurtekin, </w:t>
+        <w:t xml:space="preserve">      Deniz </w:t>
+      </w:r>
+      <w:proofErr w:type="spellStart"/>
+      <w:r>
+        <w:t>Sungurtekin</w:t>
+      </w:r>
+      <w:proofErr w:type="spellEnd"/>
+      <w:r>
+        <w:t xml:space="preserve">, </w:t>
       </w:r>
       <w:hyperlink r:id="rId16" w:history="1">
         <w:r>

</xml_diff>